<commit_message>
Fill out audit document
</commit_message>
<xml_diff>
--- a/src/main/resources/utd/dallas/backend/SampleAudit/EmptyReport.docx
+++ b/src/main/resources/utd/dallas/backend/SampleAudit/EmptyReport.docx
@@ -100,6 +100,13 @@
           <w:rStyle w:val="normaltextrun"/>
           <w:rFonts w:ascii="Calibri" w:hAnsi="Calibri" w:cs="Calibri"/>
         </w:rPr>
+        <w:t>$$name$$</w:t>
+      </w:r>
+      <w:r>
+        <w:rPr>
+          <w:rStyle w:val="normaltextrun"/>
+          <w:rFonts w:ascii="Calibri" w:hAnsi="Calibri" w:cs="Calibri"/>
+        </w:rPr>
         <w:tab/>
       </w:r>
       <w:r>
@@ -110,6 +117,13 @@
           <w:bCs/>
         </w:rPr>
         <w:t xml:space="preserve">ID: </w:t>
+      </w:r>
+      <w:r>
+        <w:rPr>
+          <w:rStyle w:val="normaltextrun"/>
+          <w:rFonts w:ascii="Calibri" w:hAnsi="Calibri" w:cs="Calibri"/>
+        </w:rPr>
+        <w:t>$$id$$</w:t>
       </w:r>
     </w:p>
     <w:p>
@@ -147,6 +161,13 @@
           <w:rStyle w:val="normaltextrun"/>
           <w:rFonts w:ascii="Calibri" w:hAnsi="Calibri" w:cs="Calibri"/>
         </w:rPr>
+        <w:t>$$plan$$</w:t>
+      </w:r>
+      <w:r>
+        <w:rPr>
+          <w:rStyle w:val="normaltextrun"/>
+          <w:rFonts w:ascii="Calibri" w:hAnsi="Calibri" w:cs="Calibri"/>
+        </w:rPr>
         <w:tab/>
       </w:r>
       <w:r>
@@ -164,6 +185,13 @@
           <w:rFonts w:ascii="Calibri" w:hAnsi="Calibri" w:cs="Calibri"/>
         </w:rPr>
         <w:t xml:space="preserve"> </w:t>
+      </w:r>
+      <w:r>
+        <w:rPr>
+          <w:rStyle w:val="normaltextrun"/>
+          <w:rFonts w:ascii="Calibri" w:hAnsi="Calibri" w:cs="Calibri"/>
+        </w:rPr>
+        <w:t>$$major$$</w:t>
       </w:r>
     </w:p>
     <w:p>
@@ -189,7 +217,51 @@
           <w:bCs/>
         </w:rPr>
         <w:tab/>
-      </w:r>
+        <w:t>Track:</w:t>
+      </w:r>
+      <w:r>
+        <w:rPr>
+          <w:rStyle w:val="normaltextrun"/>
+          <w:rFonts w:ascii="Calibri" w:hAnsi="Calibri" w:cs="Calibri"/>
+        </w:rPr>
+        <w:t xml:space="preserve"> </w:t>
+      </w:r>
+      <w:r>
+        <w:rPr>
+          <w:rStyle w:val="normaltextrun"/>
+          <w:rFonts w:ascii="Calibri" w:hAnsi="Calibri" w:cs="Calibri"/>
+        </w:rPr>
+        <w:t>$$track$$</w:t>
+      </w:r>
+    </w:p>
+    <w:p>
+      <w:pPr>
+        <w:pStyle w:val="paragraph"/>
+        <w:spacing w:before="0" w:beforeAutospacing="0" w:after="0" w:afterAutospacing="0"/>
+        <w:textAlignment w:val="baseline"/>
+        <w:rPr>
+          <w:rFonts w:ascii="Calibri" w:hAnsi="Calibri" w:cs="Calibri"/>
+        </w:rPr>
+      </w:pPr>
+      <w:r>
+        <w:rPr>
+          <w:rStyle w:val="eop"/>
+          <w:rFonts w:ascii="Calibri" w:hAnsi="Calibri" w:cs="Calibri"/>
+        </w:rPr>
+        <w:t> </w:t>
+      </w:r>
+    </w:p>
+    <w:p>
+      <w:pPr>
+        <w:pStyle w:val="paragraph"/>
+        <w:spacing w:before="0" w:beforeAutospacing="0" w:after="0" w:afterAutospacing="0"/>
+        <w:textAlignment w:val="baseline"/>
+        <w:rPr>
+          <w:rFonts w:ascii="Segoe UI" w:hAnsi="Segoe UI" w:cs="Segoe UI"/>
+          <w:sz w:val="18"/>
+          <w:szCs w:val="18"/>
+        </w:rPr>
+      </w:pPr>
       <w:r>
         <w:rPr>
           <w:rStyle w:val="normaltextrun"/>
@@ -197,31 +269,30 @@
           <w:b/>
           <w:bCs/>
         </w:rPr>
-        <w:t>Track:</w:t>
-      </w:r>
-      <w:r>
-        <w:rPr>
-          <w:rStyle w:val="normaltextrun"/>
-          <w:rFonts w:ascii="Calibri" w:hAnsi="Calibri" w:cs="Calibri"/>
-        </w:rPr>
-        <w:t xml:space="preserve"> </w:t>
-      </w:r>
-    </w:p>
-    <w:p>
-      <w:pPr>
-        <w:pStyle w:val="paragraph"/>
-        <w:spacing w:before="0" w:beforeAutospacing="0" w:after="0" w:afterAutospacing="0"/>
-        <w:textAlignment w:val="baseline"/>
-        <w:rPr>
-          <w:rFonts w:ascii="Calibri" w:hAnsi="Calibri" w:cs="Calibri"/>
-        </w:rPr>
-      </w:pPr>
-      <w:r>
-        <w:rPr>
-          <w:rStyle w:val="eop"/>
-          <w:rFonts w:ascii="Calibri" w:hAnsi="Calibri" w:cs="Calibri"/>
-        </w:rPr>
-        <w:t> </w:t>
+        <w:t>Core GPA:</w:t>
+      </w:r>
+      <w:r>
+        <w:rPr>
+          <w:rStyle w:val="normaltextrun"/>
+          <w:rFonts w:ascii="Calibri" w:hAnsi="Calibri" w:cs="Calibri"/>
+        </w:rPr>
+        <w:t xml:space="preserve"> $$</w:t>
+      </w:r>
+      <w:proofErr w:type="spellStart"/>
+      <w:r>
+        <w:rPr>
+          <w:rStyle w:val="normaltextrun"/>
+          <w:rFonts w:ascii="Calibri" w:hAnsi="Calibri" w:cs="Calibri"/>
+        </w:rPr>
+        <w:t>coregpa</w:t>
+      </w:r>
+      <w:proofErr w:type="spellEnd"/>
+      <w:r>
+        <w:rPr>
+          <w:rStyle w:val="normaltextrun"/>
+          <w:rFonts w:ascii="Calibri" w:hAnsi="Calibri" w:cs="Calibri"/>
+        </w:rPr>
+        <w:t>$$</w:t>
       </w:r>
     </w:p>
     <w:p>
@@ -242,14 +313,30 @@
           <w:b/>
           <w:bCs/>
         </w:rPr>
-        <w:t>Core GPA:</w:t>
-      </w:r>
-      <w:r>
-        <w:rPr>
-          <w:rStyle w:val="normaltextrun"/>
-          <w:rFonts w:ascii="Calibri" w:hAnsi="Calibri" w:cs="Calibri"/>
-        </w:rPr>
-        <w:t xml:space="preserve"> </w:t>
+        <w:t>Elective GPA:</w:t>
+      </w:r>
+      <w:r>
+        <w:rPr>
+          <w:rStyle w:val="normaltextrun"/>
+          <w:rFonts w:ascii="Calibri" w:hAnsi="Calibri" w:cs="Calibri"/>
+        </w:rPr>
+        <w:t xml:space="preserve"> $$</w:t>
+      </w:r>
+      <w:proofErr w:type="spellStart"/>
+      <w:r>
+        <w:rPr>
+          <w:rStyle w:val="normaltextrun"/>
+          <w:rFonts w:ascii="Calibri" w:hAnsi="Calibri" w:cs="Calibri"/>
+        </w:rPr>
+        <w:t>electivegpa</w:t>
+      </w:r>
+      <w:proofErr w:type="spellEnd"/>
+      <w:r>
+        <w:rPr>
+          <w:rStyle w:val="normaltextrun"/>
+          <w:rFonts w:ascii="Calibri" w:hAnsi="Calibri" w:cs="Calibri"/>
+        </w:rPr>
+        <w:t>$$</w:t>
       </w:r>
     </w:p>
     <w:p>
@@ -270,14 +357,49 @@
           <w:b/>
           <w:bCs/>
         </w:rPr>
-        <w:t>Elective GPA:</w:t>
-      </w:r>
-      <w:r>
-        <w:rPr>
-          <w:rStyle w:val="normaltextrun"/>
-          <w:rFonts w:ascii="Calibri" w:hAnsi="Calibri" w:cs="Calibri"/>
-        </w:rPr>
-        <w:t xml:space="preserve"> </w:t>
+        <w:t>Combined GPA:</w:t>
+      </w:r>
+      <w:r>
+        <w:rPr>
+          <w:rStyle w:val="normaltextrun"/>
+          <w:rFonts w:ascii="Calibri" w:hAnsi="Calibri" w:cs="Calibri"/>
+        </w:rPr>
+        <w:t xml:space="preserve"> $$</w:t>
+      </w:r>
+      <w:proofErr w:type="spellStart"/>
+      <w:r>
+        <w:rPr>
+          <w:rStyle w:val="normaltextrun"/>
+          <w:rFonts w:ascii="Calibri" w:hAnsi="Calibri" w:cs="Calibri"/>
+        </w:rPr>
+        <w:t>combinedgpa</w:t>
+      </w:r>
+      <w:proofErr w:type="spellEnd"/>
+      <w:r>
+        <w:rPr>
+          <w:rStyle w:val="normaltextrun"/>
+          <w:rFonts w:ascii="Calibri" w:hAnsi="Calibri" w:cs="Calibri"/>
+        </w:rPr>
+        <w:t>$$</w:t>
+      </w:r>
+    </w:p>
+    <w:p>
+      <w:pPr>
+        <w:pStyle w:val="paragraph"/>
+        <w:spacing w:before="0" w:beforeAutospacing="0" w:after="0" w:afterAutospacing="0"/>
+        <w:textAlignment w:val="baseline"/>
+        <w:rPr>
+          <w:rFonts w:ascii="Segoe UI" w:hAnsi="Segoe UI" w:cs="Segoe UI"/>
+          <w:sz w:val="18"/>
+          <w:szCs w:val="18"/>
+        </w:rPr>
+      </w:pPr>
+      <w:r>
+        <w:rPr>
+          <w:rStyle w:val="eop"/>
+          <w:rFonts w:ascii="Calibri" w:hAnsi="Calibri" w:cs="Calibri"/>
+        </w:rPr>
+        <w:t> </w:t>
       </w:r>
     </w:p>
     <w:p>
@@ -298,7 +420,7 @@
           <w:b/>
           <w:bCs/>
         </w:rPr>
-        <w:t>Combined GPA:</w:t>
+        <w:t>Core Courses:</w:t>
       </w:r>
       <w:r>
         <w:rPr>
@@ -307,24 +429,12 @@
         </w:rPr>
         <w:t xml:space="preserve"> </w:t>
       </w:r>
-    </w:p>
-    <w:p>
-      <w:pPr>
-        <w:pStyle w:val="paragraph"/>
-        <w:spacing w:before="0" w:beforeAutospacing="0" w:after="0" w:afterAutospacing="0"/>
-        <w:textAlignment w:val="baseline"/>
-        <w:rPr>
-          <w:rFonts w:ascii="Segoe UI" w:hAnsi="Segoe UI" w:cs="Segoe UI"/>
-          <w:sz w:val="18"/>
-          <w:szCs w:val="18"/>
-        </w:rPr>
-      </w:pPr>
-      <w:r>
-        <w:rPr>
-          <w:rStyle w:val="eop"/>
-          <w:rFonts w:ascii="Calibri" w:hAnsi="Calibri" w:cs="Calibri"/>
-        </w:rPr>
-        <w:t> </w:t>
+      <w:r>
+        <w:rPr>
+          <w:rStyle w:val="normaltextrun"/>
+          <w:rFonts w:ascii="Calibri" w:hAnsi="Calibri" w:cs="Calibri"/>
+        </w:rPr>
+        <w:t>$$core$$</w:t>
       </w:r>
     </w:p>
     <w:p>
@@ -345,7 +455,7 @@
           <w:b/>
           <w:bCs/>
         </w:rPr>
-        <w:t>Core Courses:</w:t>
+        <w:t>Elective Courses:</w:t>
       </w:r>
       <w:r>
         <w:rPr>
@@ -353,6 +463,32 @@
           <w:rFonts w:ascii="Calibri" w:hAnsi="Calibri" w:cs="Calibri"/>
         </w:rPr>
         <w:t xml:space="preserve"> </w:t>
+      </w:r>
+      <w:r>
+        <w:rPr>
+          <w:rStyle w:val="normaltextrun"/>
+          <w:rFonts w:ascii="Calibri" w:hAnsi="Calibri" w:cs="Calibri"/>
+        </w:rPr>
+        <w:t>$$elective$$</w:t>
+      </w:r>
+    </w:p>
+    <w:p>
+      <w:pPr>
+        <w:pStyle w:val="paragraph"/>
+        <w:spacing w:before="0" w:beforeAutospacing="0" w:after="0" w:afterAutospacing="0"/>
+        <w:textAlignment w:val="baseline"/>
+        <w:rPr>
+          <w:rFonts w:ascii="Segoe UI" w:hAnsi="Segoe UI" w:cs="Segoe UI"/>
+          <w:sz w:val="18"/>
+          <w:szCs w:val="18"/>
+        </w:rPr>
+      </w:pPr>
+      <w:r>
+        <w:rPr>
+          <w:rStyle w:val="eop"/>
+          <w:rFonts w:ascii="Calibri" w:hAnsi="Calibri" w:cs="Calibri"/>
+        </w:rPr>
+        <w:t> </w:t>
       </w:r>
     </w:p>
     <w:p>
@@ -373,14 +509,60 @@
           <w:b/>
           <w:bCs/>
         </w:rPr>
-        <w:t>Elective Courses:</w:t>
-      </w:r>
-      <w:r>
-        <w:rPr>
-          <w:rStyle w:val="normaltextrun"/>
-          <w:rFonts w:ascii="Calibri" w:hAnsi="Calibri" w:cs="Calibri"/>
-        </w:rPr>
-        <w:t xml:space="preserve"> </w:t>
+        <w:t>Leveling Courses and Pre-requisites from Admission Letter:</w:t>
+      </w:r>
+      <w:r>
+        <w:rPr>
+          <w:rStyle w:val="eop"/>
+          <w:rFonts w:ascii="Calibri" w:hAnsi="Calibri" w:cs="Calibri"/>
+        </w:rPr>
+        <w:t> </w:t>
+      </w:r>
+    </w:p>
+    <w:p>
+      <w:pPr>
+        <w:pStyle w:val="paragraph"/>
+        <w:spacing w:before="0" w:beforeAutospacing="0" w:after="0" w:afterAutospacing="0"/>
+        <w:textAlignment w:val="baseline"/>
+        <w:rPr>
+          <w:rStyle w:val="eop"/>
+          <w:rFonts w:ascii="Calibri" w:hAnsi="Calibri" w:cs="Calibri"/>
+        </w:rPr>
+      </w:pPr>
+    </w:p>
+    <w:p>
+      <w:pPr>
+        <w:pStyle w:val="paragraph"/>
+        <w:spacing w:before="0" w:beforeAutospacing="0" w:after="0" w:afterAutospacing="0"/>
+        <w:textAlignment w:val="baseline"/>
+        <w:rPr>
+          <w:rFonts w:ascii="Segoe UI" w:hAnsi="Segoe UI" w:cs="Segoe UI"/>
+          <w:sz w:val="18"/>
+          <w:szCs w:val="18"/>
+        </w:rPr>
+      </w:pPr>
+      <w:r>
+        <w:rPr>
+          <w:rStyle w:val="normaltextrun"/>
+          <w:rFonts w:ascii="Calibri" w:hAnsi="Calibri" w:cs="Calibri"/>
+        </w:rPr>
+        <w:t>$$</w:t>
+      </w:r>
+      <w:proofErr w:type="spellStart"/>
+      <w:r>
+        <w:rPr>
+          <w:rStyle w:val="normaltextrun"/>
+          <w:rFonts w:ascii="Calibri" w:hAnsi="Calibri" w:cs="Calibri"/>
+        </w:rPr>
+        <w:t>prereq</w:t>
+      </w:r>
+      <w:proofErr w:type="spellEnd"/>
+      <w:r>
+        <w:rPr>
+          <w:rStyle w:val="normaltextrun"/>
+          <w:rFonts w:ascii="Calibri" w:hAnsi="Calibri" w:cs="Calibri"/>
+        </w:rPr>
+        <w:t>$$</w:t>
       </w:r>
     </w:p>
     <w:p>
@@ -420,7 +602,7 @@
           <w:b/>
           <w:bCs/>
         </w:rPr>
-        <w:t>Leveling Courses and Pre-requisites from Admission Letter:</w:t>
+        <w:t>Outstanding Requirements:</w:t>
       </w:r>
       <w:r>
         <w:rPr>
@@ -436,10 +618,18 @@
         <w:spacing w:before="0" w:beforeAutospacing="0" w:after="0" w:afterAutospacing="0"/>
         <w:textAlignment w:val="baseline"/>
         <w:rPr>
+          <w:rFonts w:ascii="Segoe UI" w:hAnsi="Segoe UI" w:cs="Segoe UI"/>
+          <w:sz w:val="18"/>
+          <w:szCs w:val="18"/>
+        </w:rPr>
+      </w:pPr>
+      <w:r>
+        <w:rPr>
           <w:rStyle w:val="eop"/>
           <w:rFonts w:ascii="Calibri" w:hAnsi="Calibri" w:cs="Calibri"/>
         </w:rPr>
-      </w:pPr>
+        <w:t> </w:t>
+      </w:r>
     </w:p>
     <w:p>
       <w:pPr>
@@ -459,92 +649,17 @@
         </w:rPr>
         <w:t> </w:t>
       </w:r>
-    </w:p>
-    <w:p>
-      <w:pPr>
-        <w:pStyle w:val="paragraph"/>
-        <w:spacing w:before="0" w:beforeAutospacing="0" w:after="0" w:afterAutospacing="0"/>
-        <w:textAlignment w:val="baseline"/>
-        <w:rPr>
-          <w:rFonts w:ascii="Segoe UI" w:hAnsi="Segoe UI" w:cs="Segoe UI"/>
-          <w:sz w:val="18"/>
-          <w:szCs w:val="18"/>
-        </w:rPr>
-      </w:pPr>
-      <w:r>
-        <w:rPr>
-          <w:rStyle w:val="eop"/>
-          <w:rFonts w:ascii="Calibri" w:hAnsi="Calibri" w:cs="Calibri"/>
-        </w:rPr>
-        <w:t> </w:t>
-      </w:r>
-    </w:p>
-    <w:p>
-      <w:pPr>
-        <w:pStyle w:val="paragraph"/>
-        <w:spacing w:before="0" w:beforeAutospacing="0" w:after="0" w:afterAutospacing="0"/>
-        <w:textAlignment w:val="baseline"/>
-        <w:rPr>
-          <w:rFonts w:ascii="Segoe UI" w:hAnsi="Segoe UI" w:cs="Segoe UI"/>
-          <w:sz w:val="18"/>
-          <w:szCs w:val="18"/>
-        </w:rPr>
-      </w:pPr>
-      <w:r>
-        <w:rPr>
-          <w:rStyle w:val="normaltextrun"/>
-          <w:rFonts w:ascii="Calibri" w:hAnsi="Calibri" w:cs="Calibri"/>
-          <w:b/>
-          <w:bCs/>
-        </w:rPr>
-        <w:t>Outstanding Requirements:</w:t>
-      </w:r>
-      <w:r>
-        <w:rPr>
-          <w:rStyle w:val="eop"/>
-          <w:rFonts w:ascii="Calibri" w:hAnsi="Calibri" w:cs="Calibri"/>
-        </w:rPr>
-        <w:t> </w:t>
-      </w:r>
-    </w:p>
-    <w:p>
-      <w:pPr>
-        <w:pStyle w:val="paragraph"/>
-        <w:spacing w:before="0" w:beforeAutospacing="0" w:after="0" w:afterAutospacing="0"/>
-        <w:textAlignment w:val="baseline"/>
-        <w:rPr>
-          <w:rFonts w:ascii="Segoe UI" w:hAnsi="Segoe UI" w:cs="Segoe UI"/>
-          <w:sz w:val="18"/>
-          <w:szCs w:val="18"/>
-        </w:rPr>
-      </w:pPr>
-      <w:r>
-        <w:rPr>
-          <w:rStyle w:val="eop"/>
-          <w:rFonts w:ascii="Calibri" w:hAnsi="Calibri" w:cs="Calibri"/>
-        </w:rPr>
-        <w:t> </w:t>
-      </w:r>
-    </w:p>
-    <w:p>
-      <w:pPr>
-        <w:pStyle w:val="paragraph"/>
-        <w:spacing w:before="0" w:beforeAutospacing="0" w:after="0" w:afterAutospacing="0"/>
-        <w:textAlignment w:val="baseline"/>
-        <w:rPr>
-          <w:rFonts w:ascii="Segoe UI" w:hAnsi="Segoe UI" w:cs="Segoe UI"/>
-          <w:sz w:val="18"/>
-          <w:szCs w:val="18"/>
-        </w:rPr>
-      </w:pPr>
-      <w:r>
-        <w:rPr>
-          <w:rStyle w:val="eop"/>
-          <w:rFonts w:ascii="Calibri" w:hAnsi="Calibri" w:cs="Calibri"/>
-        </w:rPr>
-        <w:t> </w:t>
-      </w:r>
-    </w:p>
+      <w:r>
+        <w:rPr>
+          <w:rStyle w:val="normaltextrun"/>
+          <w:rFonts w:ascii="Calibri" w:hAnsi="Calibri" w:cs="Calibri"/>
+        </w:rPr>
+        <w:t>$$outstanding$$</w:t>
+      </w:r>
+    </w:p>
+    <w:p/>
+    <w:p/>
+    <w:p/>
     <w:p/>
     <w:sectPr>
       <w:pgSz w:w="12240" w:h="15840"/>
@@ -954,10 +1069,12 @@
   <w:style w:type="paragraph" w:default="1" w:styleId="Normal">
     <w:name w:val="Normal"/>
     <w:qFormat/>
+    <w:rsid w:val="00AB44A5"/>
   </w:style>
   <w:style w:type="character" w:default="1" w:styleId="DefaultParagraphFont">
     <w:name w:val="Default Paragraph Font"/>
     <w:uiPriority w:val="1"/>
+    <w:semiHidden/>
     <w:unhideWhenUsed/>
   </w:style>
   <w:style w:type="table" w:default="1" w:styleId="TableNormal">

</xml_diff>

<commit_message>
Fix audit report file replace
</commit_message>
<xml_diff>
--- a/src/main/resources/utd/dallas/backend/SampleAudit/EmptyReport.docx
+++ b/src/main/resources/utd/dallas/backend/SampleAudit/EmptyReport.docx
@@ -276,7 +276,7 @@
           <w:rStyle w:val="normaltextrun"/>
           <w:rFonts w:ascii="Calibri" w:hAnsi="Calibri" w:cs="Calibri"/>
         </w:rPr>
-        <w:t xml:space="preserve"> $$</w:t>
+        <w:t xml:space="preserve">  </w:t>
       </w:r>
       <w:proofErr w:type="spellStart"/>
       <w:r>
@@ -287,13 +287,6 @@
         <w:t>coregpa</w:t>
       </w:r>
       <w:proofErr w:type="spellEnd"/>
-      <w:r>
-        <w:rPr>
-          <w:rStyle w:val="normaltextrun"/>
-          <w:rFonts w:ascii="Calibri" w:hAnsi="Calibri" w:cs="Calibri"/>
-        </w:rPr>
-        <w:t>$$</w:t>
-      </w:r>
     </w:p>
     <w:p>
       <w:pPr>
@@ -320,7 +313,7 @@
           <w:rStyle w:val="normaltextrun"/>
           <w:rFonts w:ascii="Calibri" w:hAnsi="Calibri" w:cs="Calibri"/>
         </w:rPr>
-        <w:t xml:space="preserve"> $$</w:t>
+        <w:t xml:space="preserve">  </w:t>
       </w:r>
       <w:proofErr w:type="spellStart"/>
       <w:r>
@@ -331,23 +324,15 @@
         <w:t>electivegpa</w:t>
       </w:r>
       <w:proofErr w:type="spellEnd"/>
-      <w:r>
-        <w:rPr>
-          <w:rStyle w:val="normaltextrun"/>
-          <w:rFonts w:ascii="Calibri" w:hAnsi="Calibri" w:cs="Calibri"/>
-        </w:rPr>
-        <w:t>$$</w:t>
-      </w:r>
-    </w:p>
-    <w:p>
-      <w:pPr>
-        <w:pStyle w:val="paragraph"/>
-        <w:spacing w:before="0" w:beforeAutospacing="0" w:after="0" w:afterAutospacing="0"/>
-        <w:textAlignment w:val="baseline"/>
-        <w:rPr>
-          <w:rFonts w:ascii="Segoe UI" w:hAnsi="Segoe UI" w:cs="Segoe UI"/>
-          <w:sz w:val="18"/>
-          <w:szCs w:val="18"/>
+    </w:p>
+    <w:p>
+      <w:pPr>
+        <w:pStyle w:val="paragraph"/>
+        <w:spacing w:before="0" w:beforeAutospacing="0" w:after="0" w:afterAutospacing="0"/>
+        <w:textAlignment w:val="baseline"/>
+        <w:rPr>
+          <w:rStyle w:val="normaltextrun"/>
+          <w:rFonts w:ascii="Calibri" w:hAnsi="Calibri" w:cs="Calibri"/>
         </w:rPr>
       </w:pPr>
       <w:r>
@@ -364,7 +349,7 @@
           <w:rStyle w:val="normaltextrun"/>
           <w:rFonts w:ascii="Calibri" w:hAnsi="Calibri" w:cs="Calibri"/>
         </w:rPr>
-        <w:t xml:space="preserve"> $$</w:t>
+        <w:t xml:space="preserve">  </w:t>
       </w:r>
       <w:proofErr w:type="spellStart"/>
       <w:r>
@@ -375,32 +360,17 @@
         <w:t>combinedgpa</w:t>
       </w:r>
       <w:proofErr w:type="spellEnd"/>
-      <w:r>
-        <w:rPr>
-          <w:rStyle w:val="normaltextrun"/>
-          <w:rFonts w:ascii="Calibri" w:hAnsi="Calibri" w:cs="Calibri"/>
-        </w:rPr>
-        <w:t>$$</w:t>
-      </w:r>
-    </w:p>
-    <w:p>
-      <w:pPr>
-        <w:pStyle w:val="paragraph"/>
-        <w:spacing w:before="0" w:beforeAutospacing="0" w:after="0" w:afterAutospacing="0"/>
-        <w:textAlignment w:val="baseline"/>
-        <w:rPr>
-          <w:rFonts w:ascii="Segoe UI" w:hAnsi="Segoe UI" w:cs="Segoe UI"/>
-          <w:sz w:val="18"/>
-          <w:szCs w:val="18"/>
-        </w:rPr>
-      </w:pPr>
-      <w:r>
-        <w:rPr>
-          <w:rStyle w:val="eop"/>
-          <w:rFonts w:ascii="Calibri" w:hAnsi="Calibri" w:cs="Calibri"/>
-        </w:rPr>
-        <w:t> </w:t>
-      </w:r>
+    </w:p>
+    <w:p>
+      <w:pPr>
+        <w:pStyle w:val="paragraph"/>
+        <w:spacing w:before="0" w:beforeAutospacing="0" w:after="0" w:afterAutospacing="0"/>
+        <w:textAlignment w:val="baseline"/>
+        <w:rPr>
+          <w:rStyle w:val="normaltextrun"/>
+          <w:rFonts w:ascii="Calibri" w:hAnsi="Calibri" w:cs="Calibri"/>
+        </w:rPr>
+      </w:pPr>
     </w:p>
     <w:p>
       <w:pPr>
@@ -429,13 +399,15 @@
         </w:rPr>
         <w:t xml:space="preserve"> </w:t>
       </w:r>
-      <w:r>
-        <w:rPr>
-          <w:rStyle w:val="normaltextrun"/>
-          <w:rFonts w:ascii="Calibri" w:hAnsi="Calibri" w:cs="Calibri"/>
-        </w:rPr>
-        <w:t>$$core$$</w:t>
-      </w:r>
+      <w:proofErr w:type="spellStart"/>
+      <w:r>
+        <w:rPr>
+          <w:rStyle w:val="normaltextrun"/>
+          <w:rFonts w:ascii="Calibri" w:hAnsi="Calibri" w:cs="Calibri"/>
+        </w:rPr>
+        <w:t>corelist</w:t>
+      </w:r>
+      <w:proofErr w:type="spellEnd"/>
     </w:p>
     <w:p>
       <w:pPr>
@@ -464,13 +436,15 @@
         </w:rPr>
         <w:t xml:space="preserve"> </w:t>
       </w:r>
-      <w:r>
-        <w:rPr>
-          <w:rStyle w:val="normaltextrun"/>
-          <w:rFonts w:ascii="Calibri" w:hAnsi="Calibri" w:cs="Calibri"/>
-        </w:rPr>
-        <w:t>$$elective$$</w:t>
-      </w:r>
+      <w:proofErr w:type="spellStart"/>
+      <w:r>
+        <w:rPr>
+          <w:rStyle w:val="normaltextrun"/>
+          <w:rFonts w:ascii="Calibri" w:hAnsi="Calibri" w:cs="Calibri"/>
+        </w:rPr>
+        <w:t>electivelist</w:t>
+      </w:r>
+      <w:proofErr w:type="spellEnd"/>
     </w:p>
     <w:p>
       <w:pPr>
@@ -536,33 +510,16 @@
         <w:spacing w:before="0" w:beforeAutospacing="0" w:after="0" w:afterAutospacing="0"/>
         <w:textAlignment w:val="baseline"/>
         <w:rPr>
-          <w:rFonts w:ascii="Segoe UI" w:hAnsi="Segoe UI" w:cs="Segoe UI"/>
-          <w:sz w:val="18"/>
-          <w:szCs w:val="18"/>
-        </w:rPr>
-      </w:pPr>
-      <w:r>
-        <w:rPr>
-          <w:rStyle w:val="normaltextrun"/>
-          <w:rFonts w:ascii="Calibri" w:hAnsi="Calibri" w:cs="Calibri"/>
-        </w:rPr>
-        <w:t>$$</w:t>
-      </w:r>
-      <w:proofErr w:type="spellStart"/>
-      <w:r>
-        <w:rPr>
-          <w:rStyle w:val="normaltextrun"/>
-          <w:rFonts w:ascii="Calibri" w:hAnsi="Calibri" w:cs="Calibri"/>
-        </w:rPr>
-        <w:t>prereq</w:t>
-      </w:r>
-      <w:proofErr w:type="spellEnd"/>
-      <w:r>
-        <w:rPr>
-          <w:rStyle w:val="normaltextrun"/>
-          <w:rFonts w:ascii="Calibri" w:hAnsi="Calibri" w:cs="Calibri"/>
-        </w:rPr>
-        <w:t>$$</w:t>
+          <w:rStyle w:val="normaltextrun"/>
+          <w:rFonts w:ascii="Calibri" w:hAnsi="Calibri" w:cs="Calibri"/>
+        </w:rPr>
+      </w:pPr>
+      <w:r>
+        <w:rPr>
+          <w:rStyle w:val="normaltextrun"/>
+          <w:rFonts w:ascii="Calibri" w:hAnsi="Calibri" w:cs="Calibri"/>
+        </w:rPr>
+        <w:t>prelist</w:t>
       </w:r>
     </w:p>
     <w:p>
@@ -642,20 +599,15 @@
           <w:szCs w:val="18"/>
         </w:rPr>
       </w:pPr>
+      <w:proofErr w:type="spellStart"/>
       <w:r>
         <w:rPr>
           <w:rStyle w:val="eop"/>
           <w:rFonts w:ascii="Calibri" w:hAnsi="Calibri" w:cs="Calibri"/>
         </w:rPr>
-        <w:t> </w:t>
-      </w:r>
-      <w:r>
-        <w:rPr>
-          <w:rStyle w:val="normaltextrun"/>
-          <w:rFonts w:ascii="Calibri" w:hAnsi="Calibri" w:cs="Calibri"/>
-        </w:rPr>
-        <w:t>$$outstanding$$</w:t>
-      </w:r>
+        <w:t>outstandingreq</w:t>
+      </w:r>
+      <w:proofErr w:type="spellEnd"/>
     </w:p>
     <w:p/>
     <w:p/>
@@ -1069,7 +1021,7 @@
   <w:style w:type="paragraph" w:default="1" w:styleId="Normal">
     <w:name w:val="Normal"/>
     <w:qFormat/>
-    <w:rsid w:val="00AB44A5"/>
+    <w:rsid w:val="00163B88"/>
   </w:style>
   <w:style w:type="character" w:default="1" w:styleId="DefaultParagraphFont">
     <w:name w:val="Default Paragraph Font"/>

</xml_diff>